<commit_message>
fix typo on CV
</commit_message>
<xml_diff>
--- a/pythondeveloper.docx
+++ b/pythondeveloper.docx
@@ -80,16 +80,13 @@
               <w:jc w:val="right"/>
             </w:pPr>
             <w:r>
-              <w:t xml:space="preserve">1020 </w:t>
+              <w:t xml:space="preserve">1020 Bruxelles, </w:t>
             </w:r>
             <w:proofErr w:type="spellStart"/>
             <w:r>
-              <w:t>Bruxelles</w:t>
+              <w:t>Belgium</w:t>
             </w:r>
             <w:proofErr w:type="spellEnd"/>
-            <w:r>
-              <w:t>, Belgium</w:t>
-            </w:r>
           </w:p>
           <w:p>
             <w:pPr>
@@ -523,85 +520,102 @@
     <w:p>
       <w:pPr>
         <w:pStyle w:val="Heading3"/>
-        <w:tabs>
-          <w:tab w:val="left" w:pos="2694"/>
-        </w:tabs>
         <w:rPr>
           <w:rStyle w:val="SubtleReference"/>
-          <w:smallCaps/>
-          <w:color w:val="auto"/>
+          <w:b w:val="0"/>
+          <w:bCs w:val="0"/>
+          <w:color w:val="1F3763" w:themeColor="accent1" w:themeShade="7F"/>
         </w:rPr>
       </w:pPr>
       <w:r>
         <w:rPr>
           <w:rStyle w:val="SubtleReference"/>
-          <w:color w:val="auto"/>
-        </w:rPr>
-        <w:t>03/2024 – 06/2023</w:t>
+          <w:b w:val="0"/>
+          <w:bCs w:val="0"/>
+          <w:color w:val="1F3763" w:themeColor="accent1" w:themeShade="7F"/>
+        </w:rPr>
+        <w:t>03/2024 – 06/202</w:t>
       </w:r>
       <w:r>
         <w:rPr>
           <w:rStyle w:val="SubtleReference"/>
-          <w:smallCaps/>
-          <w:color w:val="auto"/>
+          <w:b w:val="0"/>
+          <w:bCs w:val="0"/>
+          <w:color w:val="1F3763" w:themeColor="accent1" w:themeShade="7F"/>
+        </w:rPr>
+        <w:t>4</w:t>
+      </w:r>
+      <w:r>
+        <w:rPr>
+          <w:rStyle w:val="SubtleReference"/>
+          <w:b w:val="0"/>
+          <w:bCs w:val="0"/>
+          <w:color w:val="1F3763" w:themeColor="accent1" w:themeShade="7F"/>
         </w:rPr>
         <w:tab/>
       </w:r>
       <w:r>
         <w:rPr>
           <w:rStyle w:val="SubtleReference"/>
-          <w:color w:val="auto"/>
+          <w:b w:val="0"/>
+          <w:bCs w:val="0"/>
+          <w:color w:val="1F3763" w:themeColor="accent1" w:themeShade="7F"/>
         </w:rPr>
         <w:t>Technical Author</w:t>
       </w:r>
       <w:r>
         <w:rPr>
           <w:rStyle w:val="SubtleReference"/>
-          <w:smallCaps/>
-          <w:color w:val="auto"/>
+          <w:b w:val="0"/>
+          <w:bCs w:val="0"/>
+          <w:color w:val="1F3763" w:themeColor="accent1" w:themeShade="7F"/>
         </w:rPr>
         <w:tab/>
       </w:r>
-      <w:proofErr w:type="spellStart"/>
       <w:r>
         <w:rPr>
           <w:rStyle w:val="SubtleReference"/>
-          <w:color w:val="auto"/>
-        </w:rPr>
+          <w:b w:val="0"/>
+          <w:bCs w:val="0"/>
+          <w:color w:val="1F3763" w:themeColor="accent1" w:themeShade="7F"/>
+        </w:rPr>
+        <w:t>Packt Publisher</w:t>
+      </w:r>
+      <w:r>
+        <w:rPr>
+          <w:rStyle w:val="SubtleReference"/>
+          <w:b w:val="0"/>
+          <w:bCs w:val="0"/>
+          <w:color w:val="1F3763" w:themeColor="accent1" w:themeShade="7F"/>
+        </w:rPr>
+        <w:tab/>
+      </w:r>
+      <w:r>
+        <w:rPr>
+          <w:rStyle w:val="SubtleReference"/>
+          <w:b w:val="0"/>
+          <w:bCs w:val="0"/>
+          <w:color w:val="1F3763" w:themeColor="accent1" w:themeShade="7F"/>
+        </w:rPr>
+        <w:t>remote</w:t>
+      </w:r>
+    </w:p>
+    <w:p>
+      <w:proofErr w:type="spellStart"/>
+      <w:r>
         <w:t>Packt</w:t>
       </w:r>
       <w:proofErr w:type="spellEnd"/>
       <w:r>
-        <w:rPr>
-          <w:rStyle w:val="SubtleReference"/>
-          <w:color w:val="auto"/>
-        </w:rPr>
-        <w:t xml:space="preserve"> Publisher</w:t>
-      </w:r>
-      <w:r>
-        <w:rPr>
-          <w:rStyle w:val="SubtleReference"/>
-          <w:smallCaps/>
-          <w:color w:val="auto"/>
-        </w:rPr>
-        <w:tab/>
-      </w:r>
-      <w:r>
-        <w:rPr>
-          <w:rStyle w:val="SubtleReference"/>
-          <w:color w:val="auto"/>
-        </w:rPr>
-        <w:t>remote</w:t>
-      </w:r>
-    </w:p>
-    <w:p>
-      <w:proofErr w:type="spellStart"/>
-      <w:r>
-        <w:t>Packt</w:t>
-      </w:r>
-      <w:proofErr w:type="spellEnd"/>
-      <w:r>
-        <w:t xml:space="preserve"> Publisher is a major </w:t>
+        <w:t xml:space="preserve"> Publisher </w:t>
+      </w:r>
+      <w:proofErr w:type="spellStart"/>
+      <w:r>
+        <w:t>is</w:t>
+      </w:r>
+      <w:proofErr w:type="spellEnd"/>
+      <w:r>
+        <w:t xml:space="preserve"> a major </w:t>
       </w:r>
       <w:r>
         <w:t>editor and e-learning provider in the tech industry worldwide. I have been the only author of the book “</w:t>
@@ -761,7 +775,15 @@
       </w:r>
       <w:proofErr w:type="spellEnd"/>
       <w:r>
-        <w:t xml:space="preserve"> setup and securing practises</w:t>
+        <w:t xml:space="preserve"> setup and </w:t>
+      </w:r>
+      <w:proofErr w:type="spellStart"/>
+      <w:r>
+        <w:t>securing</w:t>
+      </w:r>
+      <w:proofErr w:type="spellEnd"/>
+      <w:r>
+        <w:t xml:space="preserve"> practises</w:t>
       </w:r>
     </w:p>
     <w:p>
@@ -861,18 +883,32 @@
         <w:t xml:space="preserve"> of the</w:t>
       </w:r>
       <w:r>
-        <w:t xml:space="preserve"> regional coordination</w:t>
-      </w:r>
-      <w:r>
         <w:t xml:space="preserve"> </w:t>
       </w:r>
       <w:proofErr w:type="spellStart"/>
       <w:r>
+        <w:t>regional</w:t>
+      </w:r>
+      <w:proofErr w:type="spellEnd"/>
+      <w:r>
+        <w:t xml:space="preserve"> coordination</w:t>
+      </w:r>
+      <w:r>
+        <w:t xml:space="preserve"> </w:t>
+      </w:r>
+      <w:r>
         <w:t>centers</w:t>
       </w:r>
-      <w:proofErr w:type="spellEnd"/>
-      <w:r>
-        <w:t xml:space="preserve"> for European Transmission System Operators</w:t>
+      <w:r>
+        <w:t xml:space="preserve"> for </w:t>
+      </w:r>
+      <w:proofErr w:type="spellStart"/>
+      <w:r>
+        <w:t>European</w:t>
+      </w:r>
+      <w:proofErr w:type="spellEnd"/>
+      <w:r>
+        <w:t xml:space="preserve"> Transmission System Operators</w:t>
       </w:r>
       <w:r>
         <w:t>, responsible for the South Western Europe borders.</w:t>
@@ -1387,7 +1423,23 @@
         <w:t>Python</w:t>
       </w:r>
       <w:r>
-        <w:t xml:space="preserve">) with in-house framework (using </w:t>
+        <w:t xml:space="preserve">) with in-house </w:t>
+      </w:r>
+      <w:proofErr w:type="spellStart"/>
+      <w:r>
+        <w:t>framework</w:t>
+      </w:r>
+      <w:proofErr w:type="spellEnd"/>
+      <w:r>
+        <w:t xml:space="preserve"> (</w:t>
+      </w:r>
+      <w:proofErr w:type="spellStart"/>
+      <w:r>
+        <w:t>using</w:t>
+      </w:r>
+      <w:proofErr w:type="spellEnd"/>
+      <w:r>
+        <w:t xml:space="preserve"> </w:t>
       </w:r>
       <w:proofErr w:type="spellStart"/>
       <w:r>
@@ -1402,7 +1454,15 @@
         <w:t>)</w:t>
       </w:r>
       <w:r>
-        <w:t xml:space="preserve"> deployed on </w:t>
+        <w:t xml:space="preserve"> </w:t>
+      </w:r>
+      <w:proofErr w:type="spellStart"/>
+      <w:r>
+        <w:t>deployed</w:t>
+      </w:r>
+      <w:proofErr w:type="spellEnd"/>
+      <w:r>
+        <w:t xml:space="preserve"> on </w:t>
       </w:r>
       <w:r>
         <w:rPr>
@@ -1423,7 +1483,23 @@
         <w:t>T</w:t>
       </w:r>
       <w:r>
-        <w:t>est-driven development (</w:t>
+        <w:t>est-</w:t>
+      </w:r>
+      <w:proofErr w:type="spellStart"/>
+      <w:r>
+        <w:t>driven</w:t>
+      </w:r>
+      <w:proofErr w:type="spellEnd"/>
+      <w:r>
+        <w:t xml:space="preserve"> </w:t>
+      </w:r>
+      <w:proofErr w:type="spellStart"/>
+      <w:r>
+        <w:t>development</w:t>
+      </w:r>
+      <w:proofErr w:type="spellEnd"/>
+      <w:r>
+        <w:t xml:space="preserve"> (</w:t>
       </w:r>
       <w:proofErr w:type="spellStart"/>
       <w:r>
@@ -1442,7 +1518,15 @@
       </w:r>
       <w:proofErr w:type="spellEnd"/>
       <w:r>
-        <w:t xml:space="preserve">), with </w:t>
+        <w:t xml:space="preserve">), </w:t>
+      </w:r>
+      <w:proofErr w:type="spellStart"/>
+      <w:r>
+        <w:t>with</w:t>
+      </w:r>
+      <w:proofErr w:type="spellEnd"/>
+      <w:r>
+        <w:t xml:space="preserve"> </w:t>
       </w:r>
       <w:r>
         <w:rPr>
@@ -1452,7 +1536,15 @@
         <w:t>PostgreSQL</w:t>
       </w:r>
       <w:r>
-        <w:t xml:space="preserve"> database interactions</w:t>
+        <w:t xml:space="preserve"> </w:t>
+      </w:r>
+      <w:proofErr w:type="spellStart"/>
+      <w:r>
+        <w:t>database</w:t>
+      </w:r>
+      <w:proofErr w:type="spellEnd"/>
+      <w:r>
+        <w:t xml:space="preserve"> interactions</w:t>
       </w:r>
       <w:r>
         <w:t>.</w:t>
@@ -1591,6 +1683,7 @@
       <w:r>
         <w:t xml:space="preserve"> and </w:t>
       </w:r>
+      <w:proofErr w:type="spellStart"/>
       <w:r>
         <w:rPr>
           <w:b/>
@@ -1598,6 +1691,7 @@
         </w:rPr>
         <w:t>Bitbucket</w:t>
       </w:r>
+      <w:proofErr w:type="spellEnd"/>
       <w:r>
         <w:rPr>
           <w:b/>
@@ -1697,7 +1791,15 @@
       </w:r>
       <w:proofErr w:type="spellEnd"/>
       <w:r>
-        <w:t xml:space="preserve"> the organization, I worked on several cloud-based projects.</w:t>
+        <w:t xml:space="preserve"> the </w:t>
+      </w:r>
+      <w:proofErr w:type="spellStart"/>
+      <w:r>
+        <w:t>organization</w:t>
+      </w:r>
+      <w:proofErr w:type="spellEnd"/>
+      <w:r>
+        <w:t>, I worked on several cloud-based projects.</w:t>
       </w:r>
       <w:r>
         <w:br/>
@@ -1805,11 +1907,21 @@
       <w:r>
         <w:t xml:space="preserve">Framework and integrating </w:t>
       </w:r>
-      <w:r>
-        <w:t xml:space="preserve">it </w:t>
-      </w:r>
-      <w:r>
-        <w:t xml:space="preserve">with NoSQL </w:t>
+      <w:proofErr w:type="spellStart"/>
+      <w:r>
+        <w:t>it</w:t>
+      </w:r>
+      <w:proofErr w:type="spellEnd"/>
+      <w:r>
+        <w:t xml:space="preserve"> </w:t>
+      </w:r>
+      <w:proofErr w:type="spellStart"/>
+      <w:r>
+        <w:t>with</w:t>
+      </w:r>
+      <w:proofErr w:type="spellEnd"/>
+      <w:r>
+        <w:t xml:space="preserve"> NoSQL </w:t>
       </w:r>
       <w:proofErr w:type="spellStart"/>
       <w:r>
@@ -1821,7 +1933,23 @@
       </w:r>
       <w:proofErr w:type="spellEnd"/>
       <w:r>
-        <w:t xml:space="preserve"> database, secured by a </w:t>
+        <w:t xml:space="preserve"> </w:t>
+      </w:r>
+      <w:proofErr w:type="spellStart"/>
+      <w:r>
+        <w:t>database</w:t>
+      </w:r>
+      <w:proofErr w:type="spellEnd"/>
+      <w:r>
+        <w:t xml:space="preserve">, </w:t>
+      </w:r>
+      <w:proofErr w:type="spellStart"/>
+      <w:r>
+        <w:t>secured</w:t>
+      </w:r>
+      <w:proofErr w:type="spellEnd"/>
+      <w:r>
+        <w:t xml:space="preserve"> by a </w:t>
       </w:r>
       <w:r>
         <w:rPr>
@@ -1845,7 +1973,23 @@
         <w:t>I</w:t>
       </w:r>
       <w:r>
-        <w:t xml:space="preserve">mplement comprehensive testing, including unit tests, integration tests with </w:t>
+        <w:t xml:space="preserve">mplement comprehensive testing, including unit tests, </w:t>
+      </w:r>
+      <w:proofErr w:type="spellStart"/>
+      <w:r>
+        <w:t>integration</w:t>
+      </w:r>
+      <w:proofErr w:type="spellEnd"/>
+      <w:r>
+        <w:t xml:space="preserve"> tests </w:t>
+      </w:r>
+      <w:proofErr w:type="spellStart"/>
+      <w:r>
+        <w:t>with</w:t>
+      </w:r>
+      <w:proofErr w:type="spellEnd"/>
+      <w:r>
+        <w:t xml:space="preserve"> </w:t>
       </w:r>
       <w:proofErr w:type="spellStart"/>
       <w:r>
@@ -1859,6 +2003,7 @@
       <w:r>
         <w:t xml:space="preserve"> and </w:t>
       </w:r>
+      <w:proofErr w:type="spellStart"/>
       <w:r>
         <w:rPr>
           <w:b/>
@@ -1866,6 +2011,7 @@
         </w:rPr>
         <w:t>Behave</w:t>
       </w:r>
+      <w:proofErr w:type="spellEnd"/>
       <w:r>
         <w:t>, and performance analysis to guarantee software quality and performance</w:t>
       </w:r>
@@ -1911,6 +2057,7 @@
         </w:rPr>
         <w:t xml:space="preserve">, </w:t>
       </w:r>
+      <w:proofErr w:type="spellStart"/>
       <w:r>
         <w:rPr>
           <w:rFonts w:ascii="Segoe UI" w:eastAsia="SimSun" w:hAnsi="Segoe UI" w:cs="Times New Roman"/>
@@ -1919,7 +2066,18 @@
           <w:color w:val="000000"/>
           <w:sz w:val="21"/>
         </w:rPr>
-        <w:t>Functions Framework</w:t>
+        <w:t>Functions</w:t>
+      </w:r>
+      <w:proofErr w:type="spellEnd"/>
+      <w:r>
+        <w:rPr>
+          <w:rFonts w:ascii="Segoe UI" w:eastAsia="SimSun" w:hAnsi="Segoe UI" w:cs="Times New Roman"/>
+          <w:b/>
+          <w:bCs/>
+          <w:color w:val="000000"/>
+          <w:sz w:val="21"/>
+        </w:rPr>
+        <w:t xml:space="preserve"> Framework</w:t>
       </w:r>
       <w:r>
         <w:rPr>
@@ -1945,77 +2103,87 @@
           <w:color w:val="000000"/>
           <w:sz w:val="21"/>
         </w:rPr>
-        <w:t xml:space="preserve"> local emulator</w:t>
-      </w:r>
+        <w:t xml:space="preserve"> local </w:t>
+      </w:r>
+      <w:proofErr w:type="spellStart"/>
       <w:r>
         <w:rPr>
           <w:rFonts w:ascii="Segoe UI" w:eastAsia="SimSun" w:hAnsi="Segoe UI" w:cs="Times New Roman"/>
           <w:color w:val="000000"/>
           <w:sz w:val="21"/>
         </w:rPr>
-        <w:t>.</w:t>
-      </w:r>
-    </w:p>
-    <w:p>
-      <w:pPr>
-        <w:pStyle w:val="ListParagraph"/>
-      </w:pPr>
-      <w:r>
-        <w:t>D</w:t>
-      </w:r>
-      <w:r>
-        <w:t xml:space="preserve">esign, develop and deploy data pipeline solutions in </w:t>
-      </w:r>
-      <w:r>
-        <w:rPr>
-          <w:b/>
-          <w:bCs/>
-        </w:rPr>
-        <w:t>Google Cloud Platform</w:t>
-      </w:r>
-      <w:r>
-        <w:t xml:space="preserve">, leveraging services such as Queues, Cron Jobs, Virtual Machines and containerized services with </w:t>
-      </w:r>
-      <w:r>
-        <w:rPr>
-          <w:b/>
-          <w:bCs/>
-        </w:rPr>
-        <w:t>Cloud Run</w:t>
-      </w:r>
-      <w:r>
-        <w:t xml:space="preserve"> (</w:t>
-      </w:r>
-      <w:proofErr w:type="spellStart"/>
-      <w:r>
-        <w:t>containeraized</w:t>
-      </w:r>
-      <w:proofErr w:type="spellEnd"/>
-      <w:r>
-        <w:t>-solution), to drive business value and scalability</w:t>
-      </w:r>
-      <w:r>
-        <w:t>.</w:t>
-      </w:r>
-    </w:p>
-    <w:p>
-      <w:pPr>
-        <w:pStyle w:val="ListParagraph"/>
-      </w:pPr>
+        <w:t>emulator</w:t>
+      </w:r>
+      <w:proofErr w:type="spellEnd"/>
       <w:r>
         <w:rPr>
           <w:rFonts w:ascii="Segoe UI" w:eastAsia="SimSun" w:hAnsi="Segoe UI" w:cs="Times New Roman"/>
           <w:color w:val="000000"/>
           <w:sz w:val="21"/>
         </w:rPr>
-        <w:t>Object Oriented Programming (OOP) and functional programming (FP)</w:t>
-      </w:r>
+        <w:t>.</w:t>
+      </w:r>
+    </w:p>
+    <w:p>
+      <w:pPr>
+        <w:pStyle w:val="ListParagraph"/>
+      </w:pPr>
+      <w:r>
+        <w:t>D</w:t>
+      </w:r>
+      <w:r>
+        <w:t xml:space="preserve">esign, develop and deploy data pipeline solutions in </w:t>
+      </w:r>
+      <w:r>
+        <w:rPr>
+          <w:b/>
+          <w:bCs/>
+        </w:rPr>
+        <w:t>Google Cloud Platform</w:t>
+      </w:r>
+      <w:r>
+        <w:t xml:space="preserve">, leveraging services such as Queues, Cron Jobs, Virtual Machines and containerized services with </w:t>
+      </w:r>
+      <w:r>
+        <w:rPr>
+          <w:b/>
+          <w:bCs/>
+        </w:rPr>
+        <w:t>Cloud Run</w:t>
+      </w:r>
+      <w:r>
+        <w:t xml:space="preserve"> (</w:t>
+      </w:r>
+      <w:proofErr w:type="spellStart"/>
+      <w:r>
+        <w:t>containeraized</w:t>
+      </w:r>
+      <w:proofErr w:type="spellEnd"/>
+      <w:r>
+        <w:t>-solution), to drive business value and scalability</w:t>
+      </w:r>
+      <w:r>
+        <w:t>.</w:t>
+      </w:r>
+    </w:p>
+    <w:p>
+      <w:pPr>
+        <w:pStyle w:val="ListParagraph"/>
+      </w:pPr>
       <w:r>
         <w:rPr>
           <w:rFonts w:ascii="Segoe UI" w:eastAsia="SimSun" w:hAnsi="Segoe UI" w:cs="Times New Roman"/>
           <w:color w:val="000000"/>
           <w:sz w:val="21"/>
         </w:rPr>
+        <w:t>Object Oriented Programming (OOP) and functional programming (FP)</w:t>
+      </w:r>
+      <w:r>
+        <w:rPr>
+          <w:rFonts w:ascii="Segoe UI" w:eastAsia="SimSun" w:hAnsi="Segoe UI" w:cs="Times New Roman"/>
+          <w:color w:val="000000"/>
+          <w:sz w:val="21"/>
+        </w:rPr>
         <w:t>.</w:t>
       </w:r>
     </w:p>
@@ -2027,7 +2195,23 @@
         <w:t>S</w:t>
       </w:r>
       <w:r>
-        <w:t xml:space="preserve">treamline codebase through refactoring, leveraging the latest features of Python version 3.6 to 3.10, and implementing concurrent programming with </w:t>
+        <w:t xml:space="preserve">treamline codebase through refactoring, leveraging the latest features of Python version 3.6 to 3.10, and implementing concurrent </w:t>
+      </w:r>
+      <w:proofErr w:type="spellStart"/>
+      <w:r>
+        <w:t>programming</w:t>
+      </w:r>
+      <w:proofErr w:type="spellEnd"/>
+      <w:r>
+        <w:t xml:space="preserve"> </w:t>
+      </w:r>
+      <w:proofErr w:type="spellStart"/>
+      <w:r>
+        <w:t>with</w:t>
+      </w:r>
+      <w:proofErr w:type="spellEnd"/>
+      <w:r>
+        <w:t xml:space="preserve"> </w:t>
       </w:r>
       <w:proofErr w:type="spellStart"/>
       <w:r>
@@ -2039,7 +2223,15 @@
       </w:r>
       <w:proofErr w:type="spellEnd"/>
       <w:r>
-        <w:t xml:space="preserve"> library and design patterns to increase requests traffic control, and enhance operational security through resource scaling, network access and firewall setup</w:t>
+        <w:t xml:space="preserve"> </w:t>
+      </w:r>
+      <w:proofErr w:type="spellStart"/>
+      <w:r>
+        <w:t>library</w:t>
+      </w:r>
+      <w:proofErr w:type="spellEnd"/>
+      <w:r>
+        <w:t xml:space="preserve"> and design patterns to increase requests traffic control, and enhance operational security through resource scaling, network access and firewall setup</w:t>
       </w:r>
       <w:r>
         <w:t>.</w:t>
@@ -2053,7 +2245,15 @@
         <w:t>T</w:t>
       </w:r>
       <w:r>
-        <w:t>roubleshoot and optimize MySQL (</w:t>
+        <w:t xml:space="preserve">roubleshoot and </w:t>
+      </w:r>
+      <w:proofErr w:type="spellStart"/>
+      <w:r>
+        <w:t>optimize</w:t>
+      </w:r>
+      <w:proofErr w:type="spellEnd"/>
+      <w:r>
+        <w:t xml:space="preserve"> MySQL (</w:t>
       </w:r>
       <w:proofErr w:type="spellStart"/>
       <w:r>
@@ -2063,9 +2263,28 @@
         </w:rPr>
         <w:t>BigQuery</w:t>
       </w:r>
-      <w:proofErr w:type="spellEnd"/>
-      <w:r>
-        <w:t>-dialect) code integration within python packages, ensuring SQL formatting consistency</w:t>
+      <w:r>
+        <w:t>-dialect</w:t>
+      </w:r>
+      <w:proofErr w:type="spellEnd"/>
+      <w:r>
+        <w:t xml:space="preserve">) code </w:t>
+      </w:r>
+      <w:proofErr w:type="spellStart"/>
+      <w:r>
+        <w:t>integration</w:t>
+      </w:r>
+      <w:proofErr w:type="spellEnd"/>
+      <w:r>
+        <w:t xml:space="preserve"> </w:t>
+      </w:r>
+      <w:proofErr w:type="spellStart"/>
+      <w:r>
+        <w:t>within</w:t>
+      </w:r>
+      <w:proofErr w:type="spellEnd"/>
+      <w:r>
+        <w:t xml:space="preserve"> python packages, ensuring SQL formatting consistency</w:t>
       </w:r>
     </w:p>
     <w:p>
@@ -2076,8 +2295,17 @@
         <w:t>M</w:t>
       </w:r>
       <w:r>
-        <w:t xml:space="preserve">aintain and monitor cloud infrastructure with </w:t>
-      </w:r>
+        <w:t xml:space="preserve">aintain and monitor cloud infrastructure </w:t>
+      </w:r>
+      <w:proofErr w:type="spellStart"/>
+      <w:r>
+        <w:t>with</w:t>
+      </w:r>
+      <w:proofErr w:type="spellEnd"/>
+      <w:r>
+        <w:t xml:space="preserve"> </w:t>
+      </w:r>
+      <w:proofErr w:type="spellStart"/>
       <w:r>
         <w:rPr>
           <w:b/>
@@ -2085,6 +2313,7 @@
         </w:rPr>
         <w:t>Terraform</w:t>
       </w:r>
+      <w:proofErr w:type="spellEnd"/>
       <w:r>
         <w:t xml:space="preserve"> </w:t>
       </w:r>
@@ -2094,7 +2323,23 @@
       </w:r>
       <w:proofErr w:type="spellEnd"/>
       <w:r>
-        <w:t xml:space="preserve"> tool, including </w:t>
+        <w:t xml:space="preserve"> </w:t>
+      </w:r>
+      <w:proofErr w:type="spellStart"/>
+      <w:r>
+        <w:t>tool</w:t>
+      </w:r>
+      <w:proofErr w:type="spellEnd"/>
+      <w:r>
+        <w:t xml:space="preserve">, </w:t>
+      </w:r>
+      <w:proofErr w:type="spellStart"/>
+      <w:r>
+        <w:t>including</w:t>
+      </w:r>
+      <w:proofErr w:type="spellEnd"/>
+      <w:r>
+        <w:t xml:space="preserve"> </w:t>
       </w:r>
       <w:r>
         <w:rPr>
@@ -2129,6 +2374,7 @@
       <w:r>
         <w:t xml:space="preserve"> and </w:t>
       </w:r>
+      <w:proofErr w:type="spellStart"/>
       <w:r>
         <w:rPr>
           <w:b/>
@@ -2136,6 +2382,7 @@
         </w:rPr>
         <w:t>Bitbucket</w:t>
       </w:r>
+      <w:proofErr w:type="spellEnd"/>
       <w:r>
         <w:t>)</w:t>
       </w:r>
@@ -2212,14 +2459,12 @@
         </w:rPr>
         <w:t xml:space="preserve"> </w:t>
       </w:r>
-      <w:proofErr w:type="spellStart"/>
       <w:r>
         <w:rPr>
           <w:lang w:val="fr-BE"/>
         </w:rPr>
         <w:t>Researcher</w:t>
       </w:r>
-      <w:proofErr w:type="spellEnd"/>
       <w:r>
         <w:rPr>
           <w:bCs/>
@@ -2253,23 +2498,39 @@
         </w:rPr>
       </w:pPr>
       <w:r>
-        <w:t xml:space="preserve">The EM2C laboratory, a CNRS (National </w:t>
-      </w:r>
-      <w:proofErr w:type="spellStart"/>
-      <w:r>
-        <w:t>Center</w:t>
-      </w:r>
-      <w:proofErr w:type="spellEnd"/>
-      <w:r>
-        <w:t xml:space="preserve"> for Scientific Research) unit and a laboratory of </w:t>
-      </w:r>
-      <w:proofErr w:type="spellStart"/>
-      <w:r>
-        <w:t>CentraleSupélec</w:t>
-      </w:r>
-      <w:proofErr w:type="spellEnd"/>
-      <w:r>
-        <w:t>, combines academic research with applied studies in the fields of transportation and energy.</w:t>
+        <w:t xml:space="preserve">The EM2C laboratory, a CNRS (National Center for Scientific </w:t>
+      </w:r>
+      <w:proofErr w:type="spellStart"/>
+      <w:r>
+        <w:t>Research</w:t>
+      </w:r>
+      <w:proofErr w:type="spellEnd"/>
+      <w:r>
+        <w:t xml:space="preserve">) unit and a </w:t>
+      </w:r>
+      <w:proofErr w:type="spellStart"/>
+      <w:r>
+        <w:t>laboratory</w:t>
+      </w:r>
+      <w:proofErr w:type="spellEnd"/>
+      <w:r>
+        <w:t xml:space="preserve"> of CentraleSupélec, combines </w:t>
+      </w:r>
+      <w:proofErr w:type="spellStart"/>
+      <w:r>
+        <w:t>academic</w:t>
+      </w:r>
+      <w:proofErr w:type="spellEnd"/>
+      <w:r>
+        <w:t xml:space="preserve"> </w:t>
+      </w:r>
+      <w:proofErr w:type="spellStart"/>
+      <w:r>
+        <w:t>research</w:t>
+      </w:r>
+      <w:proofErr w:type="spellEnd"/>
+      <w:r>
+        <w:t xml:space="preserve"> with applied studies in the fields of transportation and energy.</w:t>
       </w:r>
       <w:r>
         <w:br/>
@@ -2318,7 +2579,15 @@
         <w:t>HPC</w:t>
       </w:r>
       <w:r>
-        <w:t xml:space="preserve"> parallel code using </w:t>
+        <w:t xml:space="preserve"> parallel code </w:t>
+      </w:r>
+      <w:proofErr w:type="spellStart"/>
+      <w:r>
+        <w:t>using</w:t>
+      </w:r>
+      <w:proofErr w:type="spellEnd"/>
+      <w:r>
+        <w:t xml:space="preserve"> </w:t>
       </w:r>
       <w:r>
         <w:rPr>
@@ -2444,15 +2713,7 @@
         <w:t xml:space="preserve"> </w:t>
       </w:r>
       <w:r>
-        <w:t xml:space="preserve">Rendered into web pages (HTML, </w:t>
-      </w:r>
-      <w:proofErr w:type="spellStart"/>
-      <w:r>
-        <w:t>Javascript</w:t>
-      </w:r>
-      <w:proofErr w:type="spellEnd"/>
-      <w:r>
-        <w:t>, CSS)</w:t>
+        <w:t>Rendered into web pages (HTML, Javascript, CSS)</w:t>
       </w:r>
     </w:p>
     <w:p>
@@ -2494,7 +2755,15 @@
         <w:t>VTK</w:t>
       </w:r>
       <w:r>
-        <w:t xml:space="preserve"> library in </w:t>
+        <w:t xml:space="preserve"> </w:t>
+      </w:r>
+      <w:proofErr w:type="spellStart"/>
+      <w:r>
+        <w:t>library</w:t>
+      </w:r>
+      <w:proofErr w:type="spellEnd"/>
+      <w:r>
+        <w:t xml:space="preserve"> in </w:t>
       </w:r>
       <w:proofErr w:type="spellStart"/>
       <w:r>
@@ -2505,7 +2774,23 @@
         <w:t xml:space="preserve"> to</w:t>
       </w:r>
       <w:r>
-        <w:t xml:space="preserve"> deliver insightful visualization</w:t>
+        <w:t xml:space="preserve"> </w:t>
+      </w:r>
+      <w:proofErr w:type="spellStart"/>
+      <w:r>
+        <w:t>deliver</w:t>
+      </w:r>
+      <w:proofErr w:type="spellEnd"/>
+      <w:r>
+        <w:t xml:space="preserve"> </w:t>
+      </w:r>
+      <w:proofErr w:type="spellStart"/>
+      <w:r>
+        <w:t>insightful</w:t>
+      </w:r>
+      <w:proofErr w:type="spellEnd"/>
+      <w:r>
+        <w:t xml:space="preserve"> visualization</w:t>
       </w:r>
     </w:p>
     <w:p>
@@ -2581,14 +2866,12 @@
         </w:rPr>
         <w:t xml:space="preserve">École </w:t>
       </w:r>
-      <w:proofErr w:type="spellStart"/>
       <w:r>
         <w:rPr>
           <w:rStyle w:val="Strong"/>
         </w:rPr>
         <w:t>CentraleSupélec</w:t>
       </w:r>
-      <w:proofErr w:type="spellEnd"/>
       <w:r>
         <w:rPr>
           <w:rStyle w:val="Strong"/>
@@ -2695,19 +2978,11 @@
           <w:rStyle w:val="IntenseEmphasis"/>
         </w:rPr>
       </w:pPr>
-      <w:proofErr w:type="spellStart"/>
       <w:r>
         <w:rPr>
           <w:rStyle w:val="IntenseEmphasis"/>
         </w:rPr>
-        <w:t>Industrial</w:t>
-      </w:r>
-      <w:proofErr w:type="spellEnd"/>
-      <w:r>
-        <w:rPr>
-          <w:rStyle w:val="IntenseEmphasis"/>
-        </w:rPr>
-        <w:t xml:space="preserve"> Engineering</w:t>
+        <w:t>Industrial Engineering</w:t>
       </w:r>
     </w:p>
     <w:p>
@@ -3160,8 +3435,13 @@
           <w:lang w:val="en-GB"/>
         </w:rPr>
       </w:pPr>
-      <w:r>
-        <w:t xml:space="preserve">Personal </w:t>
+      <w:proofErr w:type="spellStart"/>
+      <w:r>
+        <w:t>Personal</w:t>
+      </w:r>
+      <w:proofErr w:type="spellEnd"/>
+      <w:r>
+        <w:t xml:space="preserve"> </w:t>
       </w:r>
       <w:proofErr w:type="spellStart"/>
       <w:r>
@@ -3409,7 +3689,6 @@
     <w:lvl w:ilvl="0" w:tplc="D1DA37B8">
       <w:start w:val="1"/>
       <w:numFmt w:val="bullet"/>
-      <w:pStyle w:val="ListParagraph"/>
       <w:lvlText w:val=""/>
       <w:lvlJc w:val="left"/>
       <w:pPr>

</xml_diff>